<commit_message>
0.10.26 additional acts templates(docx) changed again
</commit_message>
<xml_diff>
--- a/hiddenactsbase/docx_template/HydraulicTestingActTemplate.docx
+++ b/hiddenactsbase/docx_template/HydraulicTestingActTemplate.docx
@@ -65,6 +65,9 @@
           <w:tcPr>
             <w:tcW w:w="10545" w:type="dxa"/>
             <w:gridSpan w:val="13"/>
+            <w:tcBorders>
+              <w:bottom w:val="single" w:sz="4" w:space="0" w:color="auto"/>
+            </w:tcBorders>
           </w:tcPr>
           <w:p>
             <w:pPr>
@@ -186,6 +189,9 @@
           <w:tcPr>
             <w:tcW w:w="10545" w:type="dxa"/>
             <w:gridSpan w:val="13"/>
+            <w:tcBorders>
+              <w:top w:val="single" w:sz="4" w:space="0" w:color="auto"/>
+            </w:tcBorders>
           </w:tcPr>
           <w:p>
             <w:pPr>
@@ -241,6 +247,9 @@
           <w:tcPr>
             <w:tcW w:w="10545" w:type="dxa"/>
             <w:gridSpan w:val="13"/>
+            <w:tcBorders>
+              <w:bottom w:val="single" w:sz="4" w:space="0" w:color="auto"/>
+            </w:tcBorders>
           </w:tcPr>
           <w:p>
             <w:pPr>
@@ -307,6 +316,9 @@
           <w:tcPr>
             <w:tcW w:w="10545" w:type="dxa"/>
             <w:gridSpan w:val="13"/>
+            <w:tcBorders>
+              <w:top w:val="single" w:sz="4" w:space="0" w:color="auto"/>
+            </w:tcBorders>
           </w:tcPr>
           <w:p>
             <w:pPr>
@@ -362,6 +374,9 @@
           <w:tcPr>
             <w:tcW w:w="10545" w:type="dxa"/>
             <w:gridSpan w:val="13"/>
+            <w:tcBorders>
+              <w:bottom w:val="single" w:sz="4" w:space="0" w:color="auto"/>
+            </w:tcBorders>
           </w:tcPr>
           <w:p>
             <w:pPr>
@@ -447,6 +462,9 @@
           <w:tcPr>
             <w:tcW w:w="10545" w:type="dxa"/>
             <w:gridSpan w:val="13"/>
+            <w:tcBorders>
+              <w:top w:val="single" w:sz="4" w:space="0" w:color="auto"/>
+            </w:tcBorders>
           </w:tcPr>
           <w:p>
             <w:pPr>
@@ -502,6 +520,9 @@
           <w:tcPr>
             <w:tcW w:w="10545" w:type="dxa"/>
             <w:gridSpan w:val="13"/>
+            <w:tcBorders>
+              <w:bottom w:val="single" w:sz="4" w:space="0" w:color="auto"/>
+            </w:tcBorders>
           </w:tcPr>
           <w:p>
             <w:pPr>
@@ -543,6 +564,9 @@
           <w:tcPr>
             <w:tcW w:w="10545" w:type="dxa"/>
             <w:gridSpan w:val="13"/>
+            <w:tcBorders>
+              <w:top w:val="single" w:sz="4" w:space="0" w:color="auto"/>
+            </w:tcBorders>
           </w:tcPr>
           <w:p>
             <w:pPr>
@@ -682,7 +706,17 @@
                 <w:szCs w:val="20"/>
                 <w:lang w:val="en-US"/>
               </w:rPr>
-              <w:t>{{ acts</w:t>
+              <w:t xml:space="preserve">{{ </w:t>
+            </w:r>
+            <w:proofErr w:type="spellStart"/>
+            <w:r>
+              <w:rPr>
+                <w:b/>
+                <w:sz w:val="20"/>
+                <w:szCs w:val="20"/>
+                <w:lang w:val="en-US"/>
+              </w:rPr>
+              <w:t>acts</w:t>
             </w:r>
             <w:proofErr w:type="gramEnd"/>
             <w:r>
@@ -702,7 +736,17 @@
                 <w:szCs w:val="20"/>
                 <w:lang w:val="en-US"/>
               </w:rPr>
-              <w:t>prefix }}-</w:t>
+              <w:t>prefix</w:t>
+            </w:r>
+            <w:proofErr w:type="spellEnd"/>
+            <w:r>
+              <w:rPr>
+                <w:b/>
+                <w:sz w:val="20"/>
+                <w:szCs w:val="20"/>
+                <w:lang w:val="en-US"/>
+              </w:rPr>
+              <w:t xml:space="preserve"> }}-</w:t>
             </w:r>
             <w:r>
               <w:rPr>
@@ -835,6 +879,204 @@
                 <w:sz w:val="20"/>
                 <w:szCs w:val="20"/>
                 <w:lang w:val="en-US"/>
+              </w:rPr>
+              <w:t xml:space="preserve"> }}</w:t>
+            </w:r>
+          </w:p>
+        </w:tc>
+      </w:tr>
+      <w:tr>
+        <w:tc>
+          <w:tcPr>
+            <w:tcW w:w="10545" w:type="dxa"/>
+            <w:gridSpan w:val="13"/>
+            <w:tcBorders>
+              <w:bottom w:val="single" w:sz="4" w:space="0" w:color="auto"/>
+            </w:tcBorders>
+          </w:tcPr>
+          <w:p>
+            <w:pPr>
+              <w:spacing w:after="0" w:line="240" w:lineRule="auto"/>
+              <w:jc w:val="center"/>
+              <w:rPr>
+                <w:rFonts w:cstheme="minorHAnsi"/>
+                <w:b/>
+                <w:sz w:val="20"/>
+                <w:szCs w:val="20"/>
+              </w:rPr>
+            </w:pPr>
+            <w:proofErr w:type="gramStart"/>
+            <w:r>
+              <w:rPr>
+                <w:rFonts w:cstheme="minorHAnsi"/>
+                <w:b/>
+                <w:sz w:val="20"/>
+                <w:szCs w:val="20"/>
+              </w:rPr>
+              <w:t xml:space="preserve">{{ </w:t>
+            </w:r>
+            <w:proofErr w:type="spellStart"/>
+            <w:r>
+              <w:rPr>
+                <w:rFonts w:cstheme="minorHAnsi"/>
+                <w:b/>
+                <w:sz w:val="20"/>
+                <w:szCs w:val="20"/>
+              </w:rPr>
+              <w:t>system</w:t>
+            </w:r>
+            <w:proofErr w:type="gramEnd"/>
+            <w:r>
+              <w:rPr>
+                <w:rFonts w:cstheme="minorHAnsi"/>
+                <w:b/>
+                <w:sz w:val="20"/>
+                <w:szCs w:val="20"/>
+              </w:rPr>
+              <w:t>_type</w:t>
+            </w:r>
+            <w:proofErr w:type="spellEnd"/>
+            <w:r>
+              <w:rPr>
+                <w:rFonts w:cstheme="minorHAnsi"/>
+                <w:b/>
+                <w:sz w:val="20"/>
+                <w:szCs w:val="20"/>
+              </w:rPr>
+              <w:t xml:space="preserve"> }}</w:t>
+            </w:r>
+          </w:p>
+        </w:tc>
+      </w:tr>
+      <w:tr>
+        <w:tc>
+          <w:tcPr>
+            <w:tcW w:w="10545" w:type="dxa"/>
+            <w:gridSpan w:val="13"/>
+            <w:tcBorders>
+              <w:top w:val="single" w:sz="4" w:space="0" w:color="auto"/>
+            </w:tcBorders>
+          </w:tcPr>
+          <w:p>
+            <w:pPr>
+              <w:spacing w:after="0" w:line="240" w:lineRule="auto"/>
+              <w:jc w:val="center"/>
+              <w:rPr>
+                <w:rFonts w:cstheme="minorHAnsi"/>
+                <w:i/>
+                <w:sz w:val="20"/>
+                <w:szCs w:val="20"/>
+              </w:rPr>
+            </w:pPr>
+            <w:r>
+              <w:rPr>
+                <w:rFonts w:cstheme="minorHAnsi"/>
+                <w:i/>
+                <w:sz w:val="20"/>
+                <w:szCs w:val="20"/>
+              </w:rPr>
+              <w:t>(наименование системы)</w:t>
+            </w:r>
+          </w:p>
+        </w:tc>
+      </w:tr>
+      <w:tr>
+        <w:tc>
+          <w:tcPr>
+            <w:tcW w:w="3686" w:type="dxa"/>
+            <w:gridSpan w:val="6"/>
+          </w:tcPr>
+          <w:p>
+            <w:pPr>
+              <w:spacing w:after="0" w:line="240" w:lineRule="auto"/>
+              <w:rPr>
+                <w:rFonts w:cstheme="minorHAnsi"/>
+                <w:sz w:val="20"/>
+                <w:szCs w:val="20"/>
+              </w:rPr>
+            </w:pPr>
+            <w:proofErr w:type="spellStart"/>
+            <w:r>
+              <w:rPr>
+                <w:rFonts w:cstheme="minorHAnsi"/>
+                <w:sz w:val="20"/>
+                <w:szCs w:val="20"/>
+                <w:lang w:val="en-US"/>
+              </w:rPr>
+              <w:t>Смонтированной</w:t>
+            </w:r>
+            <w:proofErr w:type="spellEnd"/>
+            <w:r>
+              <w:rPr>
+                <w:rFonts w:cstheme="minorHAnsi"/>
+                <w:sz w:val="20"/>
+                <w:szCs w:val="20"/>
+                <w:lang w:val="en-US"/>
+              </w:rPr>
+              <w:t xml:space="preserve"> </w:t>
+            </w:r>
+            <w:r>
+              <w:rPr>
+                <w:rFonts w:cstheme="minorHAnsi"/>
+                <w:sz w:val="20"/>
+                <w:szCs w:val="20"/>
+              </w:rPr>
+              <w:t>по адресу</w:t>
+            </w:r>
+          </w:p>
+        </w:tc>
+        <w:tc>
+          <w:tcPr>
+            <w:tcW w:w="6859" w:type="dxa"/>
+            <w:gridSpan w:val="7"/>
+            <w:tcBorders>
+              <w:bottom w:val="single" w:sz="4" w:space="0" w:color="auto"/>
+            </w:tcBorders>
+          </w:tcPr>
+          <w:p>
+            <w:pPr>
+              <w:spacing w:after="0" w:line="240" w:lineRule="auto"/>
+              <w:jc w:val="center"/>
+              <w:rPr>
+                <w:rFonts w:cstheme="minorHAnsi"/>
+                <w:b/>
+                <w:sz w:val="20"/>
+                <w:szCs w:val="20"/>
+                <w:lang w:val="en-US"/>
+              </w:rPr>
+            </w:pPr>
+            <w:proofErr w:type="gramStart"/>
+            <w:r>
+              <w:rPr>
+                <w:rFonts w:cstheme="minorHAnsi"/>
+                <w:b/>
+                <w:i/>
+                <w:sz w:val="20"/>
+                <w:szCs w:val="20"/>
+              </w:rPr>
+              <w:t>{{ a</w:t>
+            </w:r>
+            <w:proofErr w:type="spellStart"/>
+            <w:r>
+              <w:rPr>
+                <w:rFonts w:cstheme="minorHAnsi"/>
+                <w:b/>
+                <w:i/>
+                <w:sz w:val="20"/>
+                <w:szCs w:val="20"/>
+                <w:lang w:val="en-US"/>
+              </w:rPr>
+              <w:t>ddress</w:t>
+            </w:r>
+            <w:proofErr w:type="spellEnd"/>
+            <w:proofErr w:type="gramEnd"/>
+            <w:r>
+              <w:rPr>
+                <w:rFonts w:cstheme="minorHAnsi"/>
+                <w:b/>
+                <w:i/>
+                <w:sz w:val="20"/>
+                <w:szCs w:val="20"/>
               </w:rPr>
               <w:t xml:space="preserve"> }}</w:t>
             </w:r>
@@ -850,195 +1092,6 @@
           <w:p>
             <w:pPr>
               <w:spacing w:after="0" w:line="240" w:lineRule="auto"/>
-              <w:jc w:val="center"/>
-              <w:rPr>
-                <w:rFonts w:cstheme="minorHAnsi"/>
-                <w:b/>
-                <w:sz w:val="20"/>
-                <w:szCs w:val="20"/>
-              </w:rPr>
-            </w:pPr>
-            <w:proofErr w:type="gramStart"/>
-            <w:r>
-              <w:rPr>
-                <w:rFonts w:cstheme="minorHAnsi"/>
-                <w:b/>
-                <w:sz w:val="20"/>
-                <w:szCs w:val="20"/>
-              </w:rPr>
-              <w:t xml:space="preserve">{{ </w:t>
-            </w:r>
-            <w:proofErr w:type="spellStart"/>
-            <w:r>
-              <w:rPr>
-                <w:rFonts w:cstheme="minorHAnsi"/>
-                <w:b/>
-                <w:sz w:val="20"/>
-                <w:szCs w:val="20"/>
-              </w:rPr>
-              <w:t>system</w:t>
-            </w:r>
-            <w:proofErr w:type="gramEnd"/>
-            <w:r>
-              <w:rPr>
-                <w:rFonts w:cstheme="minorHAnsi"/>
-                <w:b/>
-                <w:sz w:val="20"/>
-                <w:szCs w:val="20"/>
-              </w:rPr>
-              <w:t>_type</w:t>
-            </w:r>
-            <w:proofErr w:type="spellEnd"/>
-            <w:r>
-              <w:rPr>
-                <w:rFonts w:cstheme="minorHAnsi"/>
-                <w:b/>
-                <w:sz w:val="20"/>
-                <w:szCs w:val="20"/>
-              </w:rPr>
-              <w:t xml:space="preserve"> }}</w:t>
-            </w:r>
-          </w:p>
-        </w:tc>
-      </w:tr>
-      <w:tr>
-        <w:tc>
-          <w:tcPr>
-            <w:tcW w:w="10545" w:type="dxa"/>
-            <w:gridSpan w:val="13"/>
-          </w:tcPr>
-          <w:p>
-            <w:pPr>
-              <w:spacing w:after="0" w:line="240" w:lineRule="auto"/>
-              <w:jc w:val="center"/>
-              <w:rPr>
-                <w:rFonts w:cstheme="minorHAnsi"/>
-                <w:i/>
-                <w:sz w:val="20"/>
-                <w:szCs w:val="20"/>
-              </w:rPr>
-            </w:pPr>
-            <w:r>
-              <w:rPr>
-                <w:rFonts w:cstheme="minorHAnsi"/>
-                <w:i/>
-                <w:sz w:val="20"/>
-                <w:szCs w:val="20"/>
-              </w:rPr>
-              <w:t>(наименование системы)</w:t>
-            </w:r>
-          </w:p>
-        </w:tc>
-      </w:tr>
-      <w:tr>
-        <w:tc>
-          <w:tcPr>
-            <w:tcW w:w="3686" w:type="dxa"/>
-            <w:gridSpan w:val="6"/>
-          </w:tcPr>
-          <w:p>
-            <w:pPr>
-              <w:spacing w:after="0" w:line="240" w:lineRule="auto"/>
-              <w:rPr>
-                <w:rFonts w:cstheme="minorHAnsi"/>
-                <w:sz w:val="20"/>
-                <w:szCs w:val="20"/>
-              </w:rPr>
-            </w:pPr>
-            <w:proofErr w:type="spellStart"/>
-            <w:r>
-              <w:rPr>
-                <w:rFonts w:cstheme="minorHAnsi"/>
-                <w:sz w:val="20"/>
-                <w:szCs w:val="20"/>
-                <w:lang w:val="en-US"/>
-              </w:rPr>
-              <w:t>Смонтированной</w:t>
-            </w:r>
-            <w:proofErr w:type="spellEnd"/>
-            <w:r>
-              <w:rPr>
-                <w:rFonts w:cstheme="minorHAnsi"/>
-                <w:sz w:val="20"/>
-                <w:szCs w:val="20"/>
-                <w:lang w:val="en-US"/>
-              </w:rPr>
-              <w:t xml:space="preserve"> </w:t>
-            </w:r>
-            <w:r>
-              <w:rPr>
-                <w:rFonts w:cstheme="minorHAnsi"/>
-                <w:sz w:val="20"/>
-                <w:szCs w:val="20"/>
-              </w:rPr>
-              <w:t>по адресу</w:t>
-            </w:r>
-          </w:p>
-        </w:tc>
-        <w:tc>
-          <w:tcPr>
-            <w:tcW w:w="6859" w:type="dxa"/>
-            <w:gridSpan w:val="7"/>
-          </w:tcPr>
-          <w:p>
-            <w:pPr>
-              <w:spacing w:after="0" w:line="240" w:lineRule="auto"/>
-              <w:jc w:val="center"/>
-              <w:rPr>
-                <w:rFonts w:cstheme="minorHAnsi"/>
-                <w:b/>
-                <w:sz w:val="20"/>
-                <w:szCs w:val="20"/>
-                <w:lang w:val="en-US"/>
-              </w:rPr>
-            </w:pPr>
-            <w:proofErr w:type="gramStart"/>
-            <w:r>
-              <w:rPr>
-                <w:rFonts w:cstheme="minorHAnsi"/>
-                <w:b/>
-                <w:i/>
-                <w:sz w:val="20"/>
-                <w:szCs w:val="20"/>
-              </w:rPr>
-              <w:t>{{ a</w:t>
-            </w:r>
-            <w:proofErr w:type="spellStart"/>
-            <w:r>
-              <w:rPr>
-                <w:rFonts w:cstheme="minorHAnsi"/>
-                <w:b/>
-                <w:i/>
-                <w:sz w:val="20"/>
-                <w:szCs w:val="20"/>
-                <w:lang w:val="en-US"/>
-              </w:rPr>
-              <w:t>ddress</w:t>
-            </w:r>
-            <w:proofErr w:type="spellEnd"/>
-            <w:proofErr w:type="gramEnd"/>
-            <w:r>
-              <w:rPr>
-                <w:rFonts w:cstheme="minorHAnsi"/>
-                <w:b/>
-                <w:i/>
-                <w:sz w:val="20"/>
-                <w:szCs w:val="20"/>
-              </w:rPr>
-              <w:t xml:space="preserve"> }}</w:t>
-            </w:r>
-          </w:p>
-        </w:tc>
-      </w:tr>
-      <w:tr>
-        <w:tc>
-          <w:tcPr>
-            <w:tcW w:w="10545" w:type="dxa"/>
-            <w:gridSpan w:val="13"/>
-          </w:tcPr>
-          <w:p>
-            <w:pPr>
-              <w:spacing w:after="0" w:line="240" w:lineRule="auto"/>
               <w:rPr>
                 <w:rFonts w:cstheme="minorHAnsi"/>
                 <w:sz w:val="20"/>
@@ -1062,6 +1115,9 @@
           <w:tcPr>
             <w:tcW w:w="10545" w:type="dxa"/>
             <w:gridSpan w:val="13"/>
+            <w:tcBorders>
+              <w:bottom w:val="single" w:sz="4" w:space="0" w:color="auto"/>
+            </w:tcBorders>
           </w:tcPr>
           <w:p>
             <w:pPr>
@@ -1191,6 +1247,9 @@
           <w:tcPr>
             <w:tcW w:w="10545" w:type="dxa"/>
             <w:gridSpan w:val="13"/>
+            <w:tcBorders>
+              <w:top w:val="single" w:sz="4" w:space="0" w:color="auto"/>
+            </w:tcBorders>
           </w:tcPr>
           <w:p>
             <w:pPr>
@@ -1266,6 +1325,9 @@
           <w:tcPr>
             <w:tcW w:w="10545" w:type="dxa"/>
             <w:gridSpan w:val="13"/>
+            <w:tcBorders>
+              <w:bottom w:val="single" w:sz="4" w:space="0" w:color="auto"/>
+            </w:tcBorders>
           </w:tcPr>
           <w:p>
             <w:pPr>
@@ -1397,6 +1459,9 @@
           <w:tcPr>
             <w:tcW w:w="10545" w:type="dxa"/>
             <w:gridSpan w:val="13"/>
+            <w:tcBorders>
+              <w:top w:val="single" w:sz="4" w:space="0" w:color="auto"/>
+            </w:tcBorders>
           </w:tcPr>
           <w:p>
             <w:pPr>
@@ -1451,6 +1516,9 @@
           <w:tcPr>
             <w:tcW w:w="10545" w:type="dxa"/>
             <w:gridSpan w:val="13"/>
+            <w:tcBorders>
+              <w:bottom w:val="single" w:sz="4" w:space="0" w:color="auto"/>
+            </w:tcBorders>
           </w:tcPr>
           <w:p>
             <w:pPr>
@@ -1580,6 +1648,9 @@
           <w:tcPr>
             <w:tcW w:w="10545" w:type="dxa"/>
             <w:gridSpan w:val="13"/>
+            <w:tcBorders>
+              <w:top w:val="single" w:sz="4" w:space="0" w:color="auto"/>
+            </w:tcBorders>
           </w:tcPr>
           <w:p>
             <w:pPr>
@@ -1657,6 +1728,9 @@
           <w:tcPr>
             <w:tcW w:w="7148" w:type="dxa"/>
             <w:gridSpan w:val="8"/>
+            <w:tcBorders>
+              <w:bottom w:val="single" w:sz="4" w:space="0" w:color="auto"/>
+            </w:tcBorders>
           </w:tcPr>
           <w:p>
             <w:pPr>
@@ -1753,6 +1827,9 @@
           <w:tcPr>
             <w:tcW w:w="7625" w:type="dxa"/>
             <w:gridSpan w:val="10"/>
+            <w:tcBorders>
+              <w:bottom w:val="single" w:sz="4" w:space="0" w:color="auto"/>
+            </w:tcBorders>
           </w:tcPr>
           <w:p>
             <w:pPr>
@@ -1808,6 +1885,9 @@
         <w:tc>
           <w:tcPr>
             <w:tcW w:w="1594" w:type="dxa"/>
+            <w:tcBorders>
+              <w:bottom w:val="single" w:sz="4" w:space="0" w:color="auto"/>
+            </w:tcBorders>
           </w:tcPr>
           <w:p>
             <w:pPr>
@@ -1871,6 +1951,9 @@
         <w:tc>
           <w:tcPr>
             <w:tcW w:w="1841" w:type="dxa"/>
+            <w:tcBorders>
+              <w:bottom w:val="single" w:sz="4" w:space="0" w:color="auto"/>
+            </w:tcBorders>
           </w:tcPr>
           <w:p>
             <w:pPr>
@@ -1947,6 +2030,9 @@
         <w:tc>
           <w:tcPr>
             <w:tcW w:w="991" w:type="dxa"/>
+            <w:tcBorders>
+              <w:bottom w:val="single" w:sz="4" w:space="0" w:color="auto"/>
+            </w:tcBorders>
           </w:tcPr>
           <w:p>
             <w:pPr>
@@ -2025,6 +2111,9 @@
           <w:tcPr>
             <w:tcW w:w="709" w:type="dxa"/>
             <w:gridSpan w:val="3"/>
+            <w:tcBorders>
+              <w:bottom w:val="single" w:sz="4" w:space="0" w:color="auto"/>
+            </w:tcBorders>
           </w:tcPr>
           <w:p>
             <w:pPr>
@@ -2187,6 +2276,9 @@
           <w:tcPr>
             <w:tcW w:w="10545" w:type="dxa"/>
             <w:gridSpan w:val="13"/>
+            <w:tcBorders>
+              <w:bottom w:val="single" w:sz="4" w:space="0" w:color="auto"/>
+            </w:tcBorders>
           </w:tcPr>
           <w:p>
             <w:pPr>
@@ -2276,6 +2368,9 @@
           <w:tcPr>
             <w:tcW w:w="10545" w:type="dxa"/>
             <w:gridSpan w:val="13"/>
+            <w:tcBorders>
+              <w:top w:val="single" w:sz="4" w:space="0" w:color="auto"/>
+            </w:tcBorders>
           </w:tcPr>
           <w:p>
             <w:pPr>
@@ -2340,6 +2435,9 @@
           <w:tcPr>
             <w:tcW w:w="10545" w:type="dxa"/>
             <w:gridSpan w:val="13"/>
+            <w:tcBorders>
+              <w:bottom w:val="single" w:sz="4" w:space="0" w:color="auto"/>
+            </w:tcBorders>
           </w:tcPr>
           <w:p>
             <w:pPr>
@@ -2427,6 +2525,9 @@
           <w:tcPr>
             <w:tcW w:w="10545" w:type="dxa"/>
             <w:gridSpan w:val="13"/>
+            <w:tcBorders>
+              <w:top w:val="single" w:sz="4" w:space="0" w:color="auto"/>
+            </w:tcBorders>
           </w:tcPr>
           <w:p>
             <w:pPr>
@@ -2491,6 +2592,9 @@
           <w:tcPr>
             <w:tcW w:w="10545" w:type="dxa"/>
             <w:gridSpan w:val="13"/>
+            <w:tcBorders>
+              <w:bottom w:val="single" w:sz="4" w:space="0" w:color="auto"/>
+            </w:tcBorders>
           </w:tcPr>
           <w:p>
             <w:pPr>
@@ -2578,6 +2682,9 @@
           <w:tcPr>
             <w:tcW w:w="10545" w:type="dxa"/>
             <w:gridSpan w:val="13"/>
+            <w:tcBorders>
+              <w:top w:val="single" w:sz="4" w:space="0" w:color="auto"/>
+            </w:tcBorders>
           </w:tcPr>
           <w:p>
             <w:pPr>

</xml_diff>